<commit_message>
AngularJS.docx is modified. Reminder controller is modified. Reminder.html is modified.
</commit_message>
<xml_diff>
--- a/angularDoc/AngularJS.docx
+++ b/angularDoc/AngularJS.docx
@@ -5484,6 +5484,12 @@
       </w:r>
     </w:p>
     <w:p>
+      <w:pPr>
+        <w:rPr>
+          <w:rFonts w:ascii="Consolas" w:hAnsi="Consolas" w:cs="Consolas"/>
+          <w:color w:val="0000CD"/>
+        </w:rPr>
+      </w:pPr>
       <w:r>
         <w:rPr>
           <w:rFonts w:ascii="Consolas" w:hAnsi="Consolas" w:cs="Consolas"/>
@@ -5836,6 +5842,709 @@
           <w:color w:val="0000CD"/>
         </w:rPr>
         <w:t>&gt;</w:t>
+      </w:r>
+    </w:p>
+    <w:p>
+      <w:pPr>
+        <w:pStyle w:val="Heading1"/>
+        <w:shd w:val="clear" w:color="auto" w:fill="FFFFFF"/>
+        <w:spacing w:before="150" w:beforeAutospacing="0" w:after="150" w:afterAutospacing="0"/>
+        <w:rPr>
+          <w:rFonts w:ascii="Segoe UI" w:hAnsi="Segoe UI" w:cs="Segoe UI"/>
+          <w:bCs w:val="0"/>
+          <w:color w:val="000000"/>
+          <w:sz w:val="28"/>
+          <w:szCs w:val="28"/>
+          <w:u w:val="single"/>
+        </w:rPr>
+      </w:pPr>
+      <w:r>
+        <w:rPr>
+          <w:rFonts w:ascii="Segoe UI" w:hAnsi="Segoe UI" w:cs="Segoe UI"/>
+          <w:bCs w:val="0"/>
+          <w:color w:val="000000"/>
+          <w:sz w:val="28"/>
+          <w:szCs w:val="28"/>
+          <w:u w:val="single"/>
+        </w:rPr>
+        <w:t>Angular</w:t>
+      </w:r>
+      <w:r>
+        <w:rPr>
+          <w:rFonts w:ascii="Segoe UI" w:hAnsi="Segoe UI" w:cs="Segoe UI"/>
+          <w:bCs w:val="0"/>
+          <w:color w:val="000000"/>
+          <w:sz w:val="28"/>
+          <w:szCs w:val="28"/>
+          <w:u w:val="single"/>
+        </w:rPr>
+        <w:t xml:space="preserve"> DOM</w:t>
+      </w:r>
+    </w:p>
+    <w:p>
+      <w:pPr>
+        <w:pStyle w:val="intro"/>
+        <w:shd w:val="clear" w:color="auto" w:fill="FFFFFF"/>
+        <w:rPr>
+          <w:rFonts w:ascii="Verdana" w:hAnsi="Verdana"/>
+          <w:color w:val="000000"/>
+        </w:rPr>
+      </w:pPr>
+      <w:proofErr w:type="spellStart"/>
+      <w:r>
+        <w:rPr>
+          <w:rFonts w:ascii="Verdana" w:hAnsi="Verdana"/>
+          <w:color w:val="000000"/>
+        </w:rPr>
+        <w:t>AngularJS</w:t>
+      </w:r>
+      <w:proofErr w:type="spellEnd"/>
+      <w:r>
+        <w:rPr>
+          <w:rFonts w:ascii="Verdana" w:hAnsi="Verdana"/>
+          <w:color w:val="000000"/>
+        </w:rPr>
+        <w:t xml:space="preserve"> has directives for binding application data to the attributes of HTML DOM elements.</w:t>
+      </w:r>
+    </w:p>
+    <w:p>
+      <w:pPr>
+        <w:rPr>
+          <w:rFonts w:ascii="Verdana" w:hAnsi="Verdana"/>
+          <w:color w:val="000000"/>
+          <w:sz w:val="23"/>
+          <w:szCs w:val="23"/>
+          <w:shd w:val="clear" w:color="auto" w:fill="FFFFFF"/>
+        </w:rPr>
+      </w:pPr>
+      <w:r>
+        <w:rPr>
+          <w:rFonts w:ascii="Verdana" w:hAnsi="Verdana"/>
+          <w:color w:val="000000"/>
+          <w:sz w:val="23"/>
+          <w:szCs w:val="23"/>
+          <w:shd w:val="clear" w:color="auto" w:fill="FFFFFF"/>
+        </w:rPr>
+        <w:t>The</w:t>
+      </w:r>
+      <w:r>
+        <w:rPr>
+          <w:rStyle w:val="apple-converted-space"/>
+          <w:rFonts w:ascii="Verdana" w:hAnsi="Verdana"/>
+          <w:color w:val="000000"/>
+          <w:sz w:val="23"/>
+          <w:szCs w:val="23"/>
+          <w:shd w:val="clear" w:color="auto" w:fill="FFFFFF"/>
+        </w:rPr>
+        <w:t> </w:t>
+      </w:r>
+      <w:proofErr w:type="spellStart"/>
+      <w:r>
+        <w:rPr>
+          <w:rStyle w:val="Strong"/>
+          <w:rFonts w:ascii="Verdana" w:hAnsi="Verdana"/>
+          <w:color w:val="000000"/>
+          <w:sz w:val="23"/>
+          <w:szCs w:val="23"/>
+          <w:shd w:val="clear" w:color="auto" w:fill="FFFFFF"/>
+        </w:rPr>
+        <w:t>ng</w:t>
+      </w:r>
+      <w:proofErr w:type="spellEnd"/>
+      <w:r>
+        <w:rPr>
+          <w:rStyle w:val="Strong"/>
+          <w:rFonts w:ascii="Verdana" w:hAnsi="Verdana"/>
+          <w:color w:val="000000"/>
+          <w:sz w:val="23"/>
+          <w:szCs w:val="23"/>
+          <w:shd w:val="clear" w:color="auto" w:fill="FFFFFF"/>
+        </w:rPr>
+        <w:t>-disabled</w:t>
+      </w:r>
+      <w:r>
+        <w:rPr>
+          <w:rStyle w:val="apple-converted-space"/>
+          <w:rFonts w:ascii="Verdana" w:hAnsi="Verdana"/>
+          <w:color w:val="000000"/>
+          <w:sz w:val="23"/>
+          <w:szCs w:val="23"/>
+          <w:shd w:val="clear" w:color="auto" w:fill="FFFFFF"/>
+        </w:rPr>
+        <w:t> </w:t>
+      </w:r>
+      <w:r>
+        <w:rPr>
+          <w:rFonts w:ascii="Verdana" w:hAnsi="Verdana"/>
+          <w:color w:val="000000"/>
+          <w:sz w:val="23"/>
+          <w:szCs w:val="23"/>
+          <w:shd w:val="clear" w:color="auto" w:fill="FFFFFF"/>
+        </w:rPr>
+        <w:t xml:space="preserve">directive binds </w:t>
+      </w:r>
+      <w:proofErr w:type="spellStart"/>
+      <w:r>
+        <w:rPr>
+          <w:rFonts w:ascii="Verdana" w:hAnsi="Verdana"/>
+          <w:color w:val="000000"/>
+          <w:sz w:val="23"/>
+          <w:szCs w:val="23"/>
+          <w:shd w:val="clear" w:color="auto" w:fill="FFFFFF"/>
+        </w:rPr>
+        <w:t>AngularJS</w:t>
+      </w:r>
+      <w:proofErr w:type="spellEnd"/>
+      <w:r>
+        <w:rPr>
+          <w:rFonts w:ascii="Verdana" w:hAnsi="Verdana"/>
+          <w:color w:val="000000"/>
+          <w:sz w:val="23"/>
+          <w:szCs w:val="23"/>
+          <w:shd w:val="clear" w:color="auto" w:fill="FFFFFF"/>
+        </w:rPr>
+        <w:t xml:space="preserve"> application data to the disabled attribute of HTML elements.</w:t>
+      </w:r>
+    </w:p>
+    <w:p>
+      <w:pPr>
+        <w:rPr>
+          <w:rFonts w:ascii="Consolas" w:hAnsi="Consolas" w:cs="Consolas"/>
+          <w:color w:val="0000CD"/>
+        </w:rPr>
+      </w:pPr>
+      <w:r>
+        <w:rPr>
+          <w:rFonts w:ascii="Consolas" w:hAnsi="Consolas" w:cs="Consolas"/>
+          <w:color w:val="0000CD"/>
+        </w:rPr>
+        <w:t>&lt;</w:t>
+      </w:r>
+      <w:r>
+        <w:rPr>
+          <w:rFonts w:ascii="Consolas" w:hAnsi="Consolas" w:cs="Consolas"/>
+          <w:color w:val="A52A2A"/>
+        </w:rPr>
+        <w:t>button</w:t>
+      </w:r>
+      <w:r>
+        <w:rPr>
+          <w:rStyle w:val="apple-converted-space"/>
+          <w:rFonts w:ascii="Consolas" w:hAnsi="Consolas" w:cs="Consolas"/>
+          <w:color w:val="FF0000"/>
+        </w:rPr>
+        <w:t> </w:t>
+      </w:r>
+      <w:proofErr w:type="spellStart"/>
+      <w:r>
+        <w:rPr>
+          <w:rFonts w:ascii="Consolas" w:hAnsi="Consolas" w:cs="Consolas"/>
+          <w:color w:val="FF0000"/>
+        </w:rPr>
+        <w:t>ng</w:t>
+      </w:r>
+      <w:proofErr w:type="spellEnd"/>
+      <w:r>
+        <w:rPr>
+          <w:rFonts w:ascii="Consolas" w:hAnsi="Consolas" w:cs="Consolas"/>
+          <w:color w:val="FF0000"/>
+        </w:rPr>
+        <w:t>-disabled</w:t>
+      </w:r>
+      <w:r>
+        <w:rPr>
+          <w:rFonts w:ascii="Consolas" w:hAnsi="Consolas" w:cs="Consolas"/>
+          <w:color w:val="0000CD"/>
+        </w:rPr>
+        <w:t>="</w:t>
+      </w:r>
+      <w:proofErr w:type="spellStart"/>
+      <w:r>
+        <w:rPr>
+          <w:rFonts w:ascii="Consolas" w:hAnsi="Consolas" w:cs="Consolas"/>
+          <w:color w:val="0000CD"/>
+        </w:rPr>
+        <w:t>mySwitch</w:t>
+      </w:r>
+      <w:proofErr w:type="spellEnd"/>
+      <w:r>
+        <w:rPr>
+          <w:rFonts w:ascii="Consolas" w:hAnsi="Consolas" w:cs="Consolas"/>
+          <w:color w:val="0000CD"/>
+        </w:rPr>
+        <w:t>"&gt;</w:t>
+      </w:r>
+      <w:r>
+        <w:rPr>
+          <w:rFonts w:ascii="Consolas" w:hAnsi="Consolas" w:cs="Consolas"/>
+          <w:color w:val="000000"/>
+          <w:shd w:val="clear" w:color="auto" w:fill="FFFFFF"/>
+        </w:rPr>
+        <w:t>Click Me</w:t>
+      </w:r>
+      <w:proofErr w:type="gramStart"/>
+      <w:r>
+        <w:rPr>
+          <w:rFonts w:ascii="Consolas" w:hAnsi="Consolas" w:cs="Consolas"/>
+          <w:color w:val="000000"/>
+          <w:shd w:val="clear" w:color="auto" w:fill="FFFFFF"/>
+        </w:rPr>
+        <w:t>!</w:t>
+      </w:r>
+      <w:r>
+        <w:rPr>
+          <w:rFonts w:ascii="Consolas" w:hAnsi="Consolas" w:cs="Consolas"/>
+          <w:color w:val="0000CD"/>
+        </w:rPr>
+        <w:t>&lt;</w:t>
+      </w:r>
+      <w:proofErr w:type="gramEnd"/>
+      <w:r>
+        <w:rPr>
+          <w:rFonts w:ascii="Consolas" w:hAnsi="Consolas" w:cs="Consolas"/>
+          <w:color w:val="A52A2A"/>
+        </w:rPr>
+        <w:t>/button</w:t>
+      </w:r>
+      <w:r>
+        <w:rPr>
+          <w:rFonts w:ascii="Consolas" w:hAnsi="Consolas" w:cs="Consolas"/>
+          <w:color w:val="0000CD"/>
+        </w:rPr>
+        <w:t>&gt;</w:t>
+      </w:r>
+    </w:p>
+    <w:p>
+      <w:pPr>
+        <w:rPr>
+          <w:rFonts w:ascii="Verdana" w:hAnsi="Verdana"/>
+          <w:color w:val="000000"/>
+          <w:sz w:val="23"/>
+          <w:szCs w:val="23"/>
+          <w:shd w:val="clear" w:color="auto" w:fill="FFFFFF"/>
+        </w:rPr>
+      </w:pPr>
+      <w:r>
+        <w:rPr>
+          <w:rFonts w:ascii="Verdana" w:hAnsi="Verdana"/>
+          <w:color w:val="000000"/>
+          <w:sz w:val="23"/>
+          <w:szCs w:val="23"/>
+          <w:shd w:val="clear" w:color="auto" w:fill="FFFFFF"/>
+        </w:rPr>
+        <w:t>The</w:t>
+      </w:r>
+      <w:r>
+        <w:rPr>
+          <w:rStyle w:val="apple-converted-space"/>
+          <w:rFonts w:ascii="Verdana" w:hAnsi="Verdana"/>
+          <w:color w:val="000000"/>
+          <w:sz w:val="23"/>
+          <w:szCs w:val="23"/>
+          <w:shd w:val="clear" w:color="auto" w:fill="FFFFFF"/>
+        </w:rPr>
+        <w:t> </w:t>
+      </w:r>
+      <w:proofErr w:type="spellStart"/>
+      <w:r>
+        <w:rPr>
+          <w:rStyle w:val="Strong"/>
+          <w:rFonts w:ascii="Verdana" w:hAnsi="Verdana"/>
+          <w:color w:val="000000"/>
+          <w:sz w:val="23"/>
+          <w:szCs w:val="23"/>
+          <w:shd w:val="clear" w:color="auto" w:fill="FFFFFF"/>
+        </w:rPr>
+        <w:t>ng</w:t>
+      </w:r>
+      <w:proofErr w:type="spellEnd"/>
+      <w:r>
+        <w:rPr>
+          <w:rStyle w:val="Strong"/>
+          <w:rFonts w:ascii="Verdana" w:hAnsi="Verdana"/>
+          <w:color w:val="000000"/>
+          <w:sz w:val="23"/>
+          <w:szCs w:val="23"/>
+          <w:shd w:val="clear" w:color="auto" w:fill="FFFFFF"/>
+        </w:rPr>
+        <w:t>-show</w:t>
+      </w:r>
+      <w:r>
+        <w:rPr>
+          <w:rStyle w:val="apple-converted-space"/>
+          <w:rFonts w:ascii="Verdana" w:hAnsi="Verdana"/>
+          <w:color w:val="000000"/>
+          <w:sz w:val="23"/>
+          <w:szCs w:val="23"/>
+          <w:shd w:val="clear" w:color="auto" w:fill="FFFFFF"/>
+        </w:rPr>
+        <w:t> </w:t>
+      </w:r>
+      <w:r>
+        <w:rPr>
+          <w:rFonts w:ascii="Verdana" w:hAnsi="Verdana"/>
+          <w:color w:val="000000"/>
+          <w:sz w:val="23"/>
+          <w:szCs w:val="23"/>
+          <w:shd w:val="clear" w:color="auto" w:fill="FFFFFF"/>
+        </w:rPr>
+        <w:t>directive shows or hides an HTML element.</w:t>
+      </w:r>
+    </w:p>
+    <w:p>
+      <w:pPr>
+        <w:rPr>
+          <w:rFonts w:ascii="Consolas" w:hAnsi="Consolas" w:cs="Consolas"/>
+          <w:color w:val="0000CD"/>
+        </w:rPr>
+      </w:pPr>
+      <w:r>
+        <w:rPr>
+          <w:rFonts w:ascii="Consolas" w:hAnsi="Consolas" w:cs="Consolas"/>
+          <w:color w:val="0000CD"/>
+        </w:rPr>
+        <w:t>&lt;</w:t>
+      </w:r>
+      <w:r>
+        <w:rPr>
+          <w:rFonts w:ascii="Consolas" w:hAnsi="Consolas" w:cs="Consolas"/>
+          <w:color w:val="A52A2A"/>
+        </w:rPr>
+        <w:t>p</w:t>
+      </w:r>
+      <w:r>
+        <w:rPr>
+          <w:rStyle w:val="apple-converted-space"/>
+          <w:rFonts w:ascii="Consolas" w:hAnsi="Consolas" w:cs="Consolas"/>
+          <w:color w:val="FF0000"/>
+        </w:rPr>
+        <w:t> </w:t>
+      </w:r>
+      <w:proofErr w:type="spellStart"/>
+      <w:r>
+        <w:rPr>
+          <w:rFonts w:ascii="Consolas" w:hAnsi="Consolas" w:cs="Consolas"/>
+          <w:color w:val="FF0000"/>
+        </w:rPr>
+        <w:t>ng</w:t>
+      </w:r>
+      <w:proofErr w:type="spellEnd"/>
+      <w:r>
+        <w:rPr>
+          <w:rFonts w:ascii="Consolas" w:hAnsi="Consolas" w:cs="Consolas"/>
+          <w:color w:val="FF0000"/>
+        </w:rPr>
+        <w:t>-show</w:t>
+      </w:r>
+      <w:r>
+        <w:rPr>
+          <w:rFonts w:ascii="Consolas" w:hAnsi="Consolas" w:cs="Consolas"/>
+          <w:color w:val="0000CD"/>
+        </w:rPr>
+        <w:t>="true"&gt;</w:t>
+      </w:r>
+      <w:r>
+        <w:rPr>
+          <w:rFonts w:ascii="Consolas" w:hAnsi="Consolas" w:cs="Consolas"/>
+          <w:color w:val="000000"/>
+          <w:shd w:val="clear" w:color="auto" w:fill="FFFFFF"/>
+        </w:rPr>
+        <w:t>I am visible</w:t>
+      </w:r>
+      <w:proofErr w:type="gramStart"/>
+      <w:r>
+        <w:rPr>
+          <w:rFonts w:ascii="Consolas" w:hAnsi="Consolas" w:cs="Consolas"/>
+          <w:color w:val="000000"/>
+          <w:shd w:val="clear" w:color="auto" w:fill="FFFFFF"/>
+        </w:rPr>
+        <w:t>.</w:t>
+      </w:r>
+      <w:r>
+        <w:rPr>
+          <w:rFonts w:ascii="Consolas" w:hAnsi="Consolas" w:cs="Consolas"/>
+          <w:color w:val="0000CD"/>
+        </w:rPr>
+        <w:t>&lt;</w:t>
+      </w:r>
+      <w:proofErr w:type="gramEnd"/>
+      <w:r>
+        <w:rPr>
+          <w:rFonts w:ascii="Consolas" w:hAnsi="Consolas" w:cs="Consolas"/>
+          <w:color w:val="A52A2A"/>
+        </w:rPr>
+        <w:t>/p</w:t>
+      </w:r>
+      <w:r>
+        <w:rPr>
+          <w:rFonts w:ascii="Consolas" w:hAnsi="Consolas" w:cs="Consolas"/>
+          <w:color w:val="0000CD"/>
+        </w:rPr>
+        <w:t>&gt;</w:t>
+      </w:r>
+      <w:r>
+        <w:rPr>
+          <w:rFonts w:ascii="Consolas" w:hAnsi="Consolas" w:cs="Consolas"/>
+          <w:color w:val="000000"/>
+        </w:rPr>
+        <w:br/>
+      </w:r>
+      <w:r>
+        <w:rPr>
+          <w:rFonts w:ascii="Consolas" w:hAnsi="Consolas" w:cs="Consolas"/>
+          <w:color w:val="000000"/>
+        </w:rPr>
+        <w:br/>
+      </w:r>
+      <w:r>
+        <w:rPr>
+          <w:rFonts w:ascii="Consolas" w:hAnsi="Consolas" w:cs="Consolas"/>
+          <w:color w:val="0000CD"/>
+        </w:rPr>
+        <w:t>&lt;</w:t>
+      </w:r>
+      <w:r>
+        <w:rPr>
+          <w:rFonts w:ascii="Consolas" w:hAnsi="Consolas" w:cs="Consolas"/>
+          <w:color w:val="A52A2A"/>
+        </w:rPr>
+        <w:t>p</w:t>
+      </w:r>
+      <w:r>
+        <w:rPr>
+          <w:rStyle w:val="apple-converted-space"/>
+          <w:rFonts w:ascii="Consolas" w:hAnsi="Consolas" w:cs="Consolas"/>
+          <w:color w:val="FF0000"/>
+        </w:rPr>
+        <w:t> </w:t>
+      </w:r>
+      <w:proofErr w:type="spellStart"/>
+      <w:r>
+        <w:rPr>
+          <w:rFonts w:ascii="Consolas" w:hAnsi="Consolas" w:cs="Consolas"/>
+          <w:color w:val="FF0000"/>
+        </w:rPr>
+        <w:t>ng</w:t>
+      </w:r>
+      <w:proofErr w:type="spellEnd"/>
+      <w:r>
+        <w:rPr>
+          <w:rFonts w:ascii="Consolas" w:hAnsi="Consolas" w:cs="Consolas"/>
+          <w:color w:val="FF0000"/>
+        </w:rPr>
+        <w:t>-show</w:t>
+      </w:r>
+      <w:r>
+        <w:rPr>
+          <w:rFonts w:ascii="Consolas" w:hAnsi="Consolas" w:cs="Consolas"/>
+          <w:color w:val="0000CD"/>
+        </w:rPr>
+        <w:t>="false"&gt;</w:t>
+      </w:r>
+      <w:r>
+        <w:rPr>
+          <w:rFonts w:ascii="Consolas" w:hAnsi="Consolas" w:cs="Consolas"/>
+          <w:color w:val="000000"/>
+          <w:shd w:val="clear" w:color="auto" w:fill="FFFFFF"/>
+        </w:rPr>
+        <w:t>I am not visible.</w:t>
+      </w:r>
+      <w:r>
+        <w:rPr>
+          <w:rFonts w:ascii="Consolas" w:hAnsi="Consolas" w:cs="Consolas"/>
+          <w:color w:val="0000CD"/>
+        </w:rPr>
+        <w:t>&lt;</w:t>
+      </w:r>
+      <w:r>
+        <w:rPr>
+          <w:rFonts w:ascii="Consolas" w:hAnsi="Consolas" w:cs="Consolas"/>
+          <w:color w:val="A52A2A"/>
+        </w:rPr>
+        <w:t>/p</w:t>
+      </w:r>
+      <w:r>
+        <w:rPr>
+          <w:rFonts w:ascii="Consolas" w:hAnsi="Consolas" w:cs="Consolas"/>
+          <w:color w:val="0000CD"/>
+        </w:rPr>
+        <w:t>&gt;</w:t>
+      </w:r>
+    </w:p>
+    <w:p>
+      <w:pPr>
+        <w:rPr>
+          <w:rFonts w:ascii="Verdana" w:hAnsi="Verdana"/>
+          <w:color w:val="000000"/>
+          <w:sz w:val="23"/>
+          <w:szCs w:val="23"/>
+          <w:shd w:val="clear" w:color="auto" w:fill="FFFFFF"/>
+        </w:rPr>
+      </w:pPr>
+      <w:r>
+        <w:rPr>
+          <w:rFonts w:ascii="Verdana" w:hAnsi="Verdana"/>
+          <w:color w:val="000000"/>
+          <w:sz w:val="23"/>
+          <w:szCs w:val="23"/>
+          <w:shd w:val="clear" w:color="auto" w:fill="FFFFFF"/>
+        </w:rPr>
+        <w:t>The</w:t>
+      </w:r>
+      <w:r>
+        <w:rPr>
+          <w:rStyle w:val="apple-converted-space"/>
+          <w:rFonts w:ascii="Verdana" w:hAnsi="Verdana"/>
+          <w:color w:val="000000"/>
+          <w:sz w:val="23"/>
+          <w:szCs w:val="23"/>
+          <w:shd w:val="clear" w:color="auto" w:fill="FFFFFF"/>
+        </w:rPr>
+        <w:t> </w:t>
+      </w:r>
+      <w:proofErr w:type="spellStart"/>
+      <w:r>
+        <w:rPr>
+          <w:rStyle w:val="HTMLCode"/>
+          <w:rFonts w:ascii="Consolas" w:eastAsiaTheme="minorEastAsia" w:hAnsi="Consolas" w:cs="Consolas"/>
+          <w:color w:val="DC143C"/>
+          <w:sz w:val="25"/>
+          <w:szCs w:val="25"/>
+          <w:shd w:val="clear" w:color="auto" w:fill="F1F1F1"/>
+        </w:rPr>
+        <w:t>ng</w:t>
+      </w:r>
+      <w:proofErr w:type="spellEnd"/>
+      <w:r>
+        <w:rPr>
+          <w:rStyle w:val="HTMLCode"/>
+          <w:rFonts w:ascii="Consolas" w:eastAsiaTheme="minorEastAsia" w:hAnsi="Consolas" w:cs="Consolas"/>
+          <w:color w:val="DC143C"/>
+          <w:sz w:val="25"/>
+          <w:szCs w:val="25"/>
+          <w:shd w:val="clear" w:color="auto" w:fill="F1F1F1"/>
+        </w:rPr>
+        <w:t>-repeat</w:t>
+      </w:r>
+      <w:r>
+        <w:rPr>
+          <w:rStyle w:val="apple-converted-space"/>
+          <w:rFonts w:ascii="Verdana" w:hAnsi="Verdana"/>
+          <w:color w:val="000000"/>
+          <w:sz w:val="23"/>
+          <w:szCs w:val="23"/>
+          <w:shd w:val="clear" w:color="auto" w:fill="FFFFFF"/>
+        </w:rPr>
+        <w:t> </w:t>
+      </w:r>
+      <w:r>
+        <w:rPr>
+          <w:rFonts w:ascii="Verdana" w:hAnsi="Verdana"/>
+          <w:color w:val="000000"/>
+          <w:sz w:val="23"/>
+          <w:szCs w:val="23"/>
+          <w:shd w:val="clear" w:color="auto" w:fill="FFFFFF"/>
+        </w:rPr>
+        <w:t xml:space="preserve">directive has its </w:t>
+      </w:r>
+      <w:proofErr w:type="gramStart"/>
+      <w:r>
+        <w:rPr>
+          <w:rFonts w:ascii="Verdana" w:hAnsi="Verdana"/>
+          <w:color w:val="000000"/>
+          <w:sz w:val="23"/>
+          <w:szCs w:val="23"/>
+          <w:shd w:val="clear" w:color="auto" w:fill="FFFFFF"/>
+        </w:rPr>
+        <w:t>limitations,</w:t>
+      </w:r>
+      <w:proofErr w:type="gramEnd"/>
+      <w:r>
+        <w:rPr>
+          <w:rFonts w:ascii="Verdana" w:hAnsi="Verdana"/>
+          <w:color w:val="000000"/>
+          <w:sz w:val="23"/>
+          <w:szCs w:val="23"/>
+          <w:shd w:val="clear" w:color="auto" w:fill="FFFFFF"/>
+        </w:rPr>
+        <w:t xml:space="preserve"> the selected value must be a string.</w:t>
+      </w:r>
+    </w:p>
+    <w:p>
+      <w:pPr>
+        <w:rPr>
+          <w:rFonts w:ascii="Verdana" w:hAnsi="Verdana"/>
+          <w:color w:val="000000"/>
+          <w:sz w:val="23"/>
+          <w:szCs w:val="23"/>
+          <w:shd w:val="clear" w:color="auto" w:fill="FFFFFF"/>
+        </w:rPr>
+      </w:pPr>
+      <w:r>
+        <w:rPr>
+          <w:rFonts w:ascii="Verdana" w:hAnsi="Verdana"/>
+          <w:color w:val="000000"/>
+          <w:sz w:val="23"/>
+          <w:szCs w:val="23"/>
+          <w:shd w:val="clear" w:color="auto" w:fill="FFFFFF"/>
+        </w:rPr>
+        <w:t>When using the</w:t>
+      </w:r>
+      <w:r>
+        <w:rPr>
+          <w:rStyle w:val="apple-converted-space"/>
+          <w:rFonts w:ascii="Verdana" w:hAnsi="Verdana"/>
+          <w:color w:val="000000"/>
+          <w:sz w:val="23"/>
+          <w:szCs w:val="23"/>
+          <w:shd w:val="clear" w:color="auto" w:fill="FFFFFF"/>
+        </w:rPr>
+        <w:t> </w:t>
+      </w:r>
+      <w:proofErr w:type="spellStart"/>
+      <w:r>
+        <w:rPr>
+          <w:rStyle w:val="HTMLCode"/>
+          <w:rFonts w:ascii="Consolas" w:eastAsiaTheme="minorEastAsia" w:hAnsi="Consolas" w:cs="Consolas"/>
+          <w:color w:val="DC143C"/>
+          <w:sz w:val="25"/>
+          <w:szCs w:val="25"/>
+          <w:shd w:val="clear" w:color="auto" w:fill="F1F1F1"/>
+        </w:rPr>
+        <w:t>ng</w:t>
+      </w:r>
+      <w:proofErr w:type="spellEnd"/>
+      <w:r>
+        <w:rPr>
+          <w:rStyle w:val="HTMLCode"/>
+          <w:rFonts w:ascii="Consolas" w:eastAsiaTheme="minorEastAsia" w:hAnsi="Consolas" w:cs="Consolas"/>
+          <w:color w:val="DC143C"/>
+          <w:sz w:val="25"/>
+          <w:szCs w:val="25"/>
+          <w:shd w:val="clear" w:color="auto" w:fill="F1F1F1"/>
+        </w:rPr>
+        <w:t>-options</w:t>
+      </w:r>
+      <w:r>
+        <w:rPr>
+          <w:rStyle w:val="apple-converted-space"/>
+          <w:rFonts w:ascii="Verdana" w:hAnsi="Verdana"/>
+          <w:color w:val="000000"/>
+          <w:sz w:val="23"/>
+          <w:szCs w:val="23"/>
+          <w:shd w:val="clear" w:color="auto" w:fill="FFFFFF"/>
+        </w:rPr>
+        <w:t> </w:t>
+      </w:r>
+      <w:r>
+        <w:rPr>
+          <w:rFonts w:ascii="Verdana" w:hAnsi="Verdana"/>
+          <w:color w:val="000000"/>
+          <w:sz w:val="23"/>
+          <w:szCs w:val="23"/>
+          <w:shd w:val="clear" w:color="auto" w:fill="FFFFFF"/>
+        </w:rPr>
+        <w:t>directive, the selected value can be an object.</w:t>
       </w:r>
     </w:p>
     <w:sectPr>

</xml_diff>